<commit_message>
Archivos para enviar a corrección de estilo
Se agregaron los formatos de esqueleto de guión y solicitudes gráficas
</commit_message>
<xml_diff>
--- a/fuentes/contenidos/grado06/guion01/LE_06_01_REC100.docx
+++ b/fuentes/contenidos/grado06/guion01/LE_06_01_REC100.docx
@@ -340,7 +340,16 @@
           <w:szCs w:val="18"/>
           <w:lang w:val="es-ES_tradnl"/>
         </w:rPr>
-        <w:t>Actividad interactiva que permite reflexionar sobre el diálogo y mejorar la comprensión lectora.</w:t>
+        <w:t>Actividad interactiva que permite reflexionar sobre el diálogo y</w:t>
+      </w:r>
+      <w:r>
+        <w:rPr>
+          <w:rFonts w:ascii="Arial" w:hAnsi="Arial" w:cs="Arial"/>
+          <w:sz w:val="18"/>
+          <w:szCs w:val="18"/>
+          <w:lang w:val="es-ES_tradnl"/>
+        </w:rPr>
+        <w:t xml:space="preserve"> mejorar la comprensión lectora</w:t>
       </w:r>
     </w:p>
     <w:p>
@@ -429,17 +438,59 @@
           <w:szCs w:val="18"/>
           <w:lang w:val="es-ES_tradnl"/>
         </w:rPr>
-        <w:t>Diálogo, compresión, combinación textual</w:t>
-      </w:r>
-      <w:r>
-        <w:rPr>
-          <w:rFonts w:ascii="Arial" w:hAnsi="Arial" w:cs="Arial"/>
-          <w:sz w:val="18"/>
-          <w:szCs w:val="18"/>
-          <w:lang w:val="es-ES_tradnl"/>
-        </w:rPr>
-        <w:t>.</w:t>
-      </w:r>
+        <w:t>“</w:t>
+      </w:r>
+      <w:proofErr w:type="spellStart"/>
+      <w:r>
+        <w:rPr>
+          <w:rFonts w:ascii="Arial" w:hAnsi="Arial" w:cs="Arial"/>
+          <w:sz w:val="18"/>
+          <w:szCs w:val="18"/>
+          <w:lang w:val="es-ES_tradnl"/>
+        </w:rPr>
+        <w:t>Diálogo</w:t>
+      </w:r>
+      <w:proofErr w:type="gramStart"/>
+      <w:r>
+        <w:rPr>
+          <w:rFonts w:ascii="Arial" w:hAnsi="Arial" w:cs="Arial"/>
+          <w:sz w:val="18"/>
+          <w:szCs w:val="18"/>
+          <w:lang w:val="es-ES_tradnl"/>
+        </w:rPr>
+        <w:t>,compresión,</w:t>
+      </w:r>
+      <w:r>
+        <w:rPr>
+          <w:rFonts w:ascii="Arial" w:hAnsi="Arial" w:cs="Arial"/>
+          <w:sz w:val="18"/>
+          <w:szCs w:val="18"/>
+          <w:lang w:val="es-ES_tradnl"/>
+        </w:rPr>
+        <w:t>combinación</w:t>
+      </w:r>
+      <w:proofErr w:type="spellEnd"/>
+      <w:proofErr w:type="gramEnd"/>
+      <w:r>
+        <w:rPr>
+          <w:rFonts w:ascii="Arial" w:hAnsi="Arial" w:cs="Arial"/>
+          <w:sz w:val="18"/>
+          <w:szCs w:val="18"/>
+          <w:lang w:val="es-ES_tradnl"/>
+        </w:rPr>
+        <w:t xml:space="preserve"> textual</w:t>
+      </w:r>
+      <w:r>
+        <w:rPr>
+          <w:rFonts w:ascii="Arial" w:hAnsi="Arial" w:cs="Arial"/>
+          <w:sz w:val="18"/>
+          <w:szCs w:val="18"/>
+          <w:lang w:val="es-ES_tradnl"/>
+        </w:rPr>
+        <w:t>”</w:t>
+      </w:r>
+      <w:bookmarkStart w:id="0" w:name="_GoBack"/>
+      <w:bookmarkEnd w:id="0"/>
     </w:p>
     <w:p>
       <w:pPr>
@@ -7042,8 +7093,6 @@
         </w:rPr>
         <w:t xml:space="preserve"> Finalmente intenta reescribir el diálogo en el estilo opuesto.</w:t>
       </w:r>
-      <w:bookmarkStart w:id="0" w:name="_GoBack"/>
-      <w:bookmarkEnd w:id="0"/>
     </w:p>
     <w:sectPr>
       <w:pgSz w:w="11900" w:h="16840"/>

</xml_diff>

<commit_message>
Después de la corrección de estilo
Archivos con corrección de estilo y posterior revisión
</commit_message>
<xml_diff>
--- a/fuentes/contenidos/grado06/guion01/LE_06_01_REC100.docx
+++ b/fuentes/contenidos/grado06/guion01/LE_06_01_REC100.docx
@@ -340,16 +340,70 @@
           <w:szCs w:val="18"/>
           <w:lang w:val="es-ES_tradnl"/>
         </w:rPr>
-        <w:t>Actividad interactiva que permite reflexionar sobre el diálogo y</w:t>
-      </w:r>
-      <w:r>
-        <w:rPr>
-          <w:rFonts w:ascii="Arial" w:hAnsi="Arial" w:cs="Arial"/>
-          <w:sz w:val="18"/>
-          <w:szCs w:val="18"/>
-          <w:lang w:val="es-ES_tradnl"/>
-        </w:rPr>
-        <w:t xml:space="preserve"> mejorar la comprensión lectora</w:t>
+        <w:t>Actividad interactiva que</w:t>
+      </w:r>
+      <w:r>
+        <w:rPr>
+          <w:rFonts w:ascii="Arial" w:hAnsi="Arial" w:cs="Arial"/>
+          <w:sz w:val="18"/>
+          <w:szCs w:val="18"/>
+          <w:lang w:val="es-ES_tradnl"/>
+        </w:rPr>
+        <w:t xml:space="preserve"> le</w:t>
+      </w:r>
+      <w:r>
+        <w:rPr>
+          <w:rFonts w:ascii="Arial" w:hAnsi="Arial" w:cs="Arial"/>
+          <w:sz w:val="18"/>
+          <w:szCs w:val="18"/>
+          <w:lang w:val="es-ES_tradnl"/>
+        </w:rPr>
+        <w:t xml:space="preserve"> permite</w:t>
+      </w:r>
+      <w:r>
+        <w:rPr>
+          <w:rFonts w:ascii="Arial" w:hAnsi="Arial" w:cs="Arial"/>
+          <w:sz w:val="18"/>
+          <w:szCs w:val="18"/>
+          <w:lang w:val="es-ES_tradnl"/>
+        </w:rPr>
+        <w:t xml:space="preserve"> al estudiante</w:t>
+      </w:r>
+      <w:r>
+        <w:rPr>
+          <w:rFonts w:ascii="Arial" w:hAnsi="Arial" w:cs="Arial"/>
+          <w:sz w:val="18"/>
+          <w:szCs w:val="18"/>
+          <w:lang w:val="es-ES_tradnl"/>
+        </w:rPr>
+        <w:t xml:space="preserve"> reflexionar sobre el diálogo y</w:t>
+      </w:r>
+      <w:r>
+        <w:rPr>
+          <w:rFonts w:ascii="Arial" w:hAnsi="Arial" w:cs="Arial"/>
+          <w:sz w:val="18"/>
+          <w:szCs w:val="18"/>
+          <w:lang w:val="es-ES_tradnl"/>
+        </w:rPr>
+        <w:t xml:space="preserve"> mejorar </w:t>
+      </w:r>
+      <w:r>
+        <w:rPr>
+          <w:rFonts w:ascii="Arial" w:hAnsi="Arial" w:cs="Arial"/>
+          <w:sz w:val="18"/>
+          <w:szCs w:val="18"/>
+          <w:lang w:val="es-ES_tradnl"/>
+        </w:rPr>
+        <w:t xml:space="preserve">su </w:t>
+      </w:r>
+      <w:r>
+        <w:rPr>
+          <w:rFonts w:ascii="Arial" w:hAnsi="Arial" w:cs="Arial"/>
+          <w:sz w:val="18"/>
+          <w:szCs w:val="18"/>
+          <w:lang w:val="es-ES_tradnl"/>
+        </w:rPr>
+        <w:t>comprensión lectora</w:t>
       </w:r>
     </w:p>
     <w:p>
@@ -448,17 +502,7 @@
           <w:szCs w:val="18"/>
           <w:lang w:val="es-ES_tradnl"/>
         </w:rPr>
-        <w:t>Diálogo</w:t>
-      </w:r>
-      <w:proofErr w:type="gramStart"/>
-      <w:r>
-        <w:rPr>
-          <w:rFonts w:ascii="Arial" w:hAnsi="Arial" w:cs="Arial"/>
-          <w:sz w:val="18"/>
-          <w:szCs w:val="18"/>
-          <w:lang w:val="es-ES_tradnl"/>
-        </w:rPr>
-        <w:t>,compresión,</w:t>
+        <w:t>Diálogo,compresión,</w:t>
       </w:r>
       <w:r>
         <w:rPr>
@@ -470,7 +514,6 @@
         <w:t>combinación</w:t>
       </w:r>
       <w:proofErr w:type="spellEnd"/>
-      <w:proofErr w:type="gramEnd"/>
       <w:r>
         <w:rPr>
           <w:rFonts w:ascii="Arial" w:hAnsi="Arial" w:cs="Arial"/>
@@ -489,8 +532,6 @@
         </w:rPr>
         <w:t>”</w:t>
       </w:r>
-      <w:bookmarkStart w:id="0" w:name="_GoBack"/>
-      <w:bookmarkEnd w:id="0"/>
     </w:p>
     <w:p>
       <w:pPr>
@@ -2068,38 +2109,48 @@
           <w:szCs w:val="18"/>
           <w:lang w:val="es-ES_tradnl"/>
         </w:rPr>
-        <w:t>2-Medio</w:t>
-      </w:r>
-    </w:p>
-    <w:p>
-      <w:pPr>
-        <w:rPr>
-          <w:rFonts w:ascii="Arial" w:hAnsi="Arial" w:cs="Arial"/>
-          <w:sz w:val="18"/>
-          <w:szCs w:val="18"/>
-          <w:lang w:val="es-ES_tradnl"/>
-        </w:rPr>
-      </w:pPr>
-    </w:p>
-    <w:p>
-      <w:pPr>
-        <w:rPr>
-          <w:rFonts w:ascii="Arial" w:hAnsi="Arial"/>
-          <w:b/>
-          <w:sz w:val="18"/>
-          <w:szCs w:val="18"/>
-          <w:lang w:val="es-ES_tradnl"/>
-        </w:rPr>
-      </w:pPr>
-      <w:r>
-        <w:rPr>
-          <w:rFonts w:ascii="Arial" w:hAnsi="Arial"/>
-          <w:b/>
-          <w:sz w:val="18"/>
-          <w:szCs w:val="18"/>
-          <w:lang w:val="es-ES_tradnl"/>
-        </w:rPr>
-        <w:t>FICHA DEL PROFESOR</w:t>
+        <w:t>2</w:t>
+      </w:r>
+    </w:p>
+    <w:p>
+      <w:pPr>
+        <w:rPr>
+          <w:rFonts w:ascii="Arial" w:hAnsi="Arial" w:cs="Arial"/>
+          <w:sz w:val="18"/>
+          <w:szCs w:val="18"/>
+          <w:lang w:val="es-ES_tradnl"/>
+        </w:rPr>
+      </w:pPr>
+    </w:p>
+    <w:p>
+      <w:pPr>
+        <w:rPr>
+          <w:rFonts w:ascii="Arial" w:hAnsi="Arial"/>
+          <w:b/>
+          <w:sz w:val="18"/>
+          <w:szCs w:val="18"/>
+          <w:lang w:val="es-ES_tradnl"/>
+        </w:rPr>
+      </w:pPr>
+      <w:r>
+        <w:rPr>
+          <w:rFonts w:ascii="Arial" w:hAnsi="Arial"/>
+          <w:b/>
+          <w:sz w:val="18"/>
+          <w:szCs w:val="18"/>
+          <w:lang w:val="es-ES_tradnl"/>
+        </w:rPr>
+        <w:t xml:space="preserve">FICHA DEL </w:t>
+      </w:r>
+      <w:r>
+        <w:rPr>
+          <w:rFonts w:ascii="Arial" w:hAnsi="Arial"/>
+          <w:b/>
+          <w:sz w:val="18"/>
+          <w:szCs w:val="18"/>
+          <w:lang w:val="es-ES_tradnl"/>
+        </w:rPr>
+        <w:t>DOCENTE</w:t>
       </w:r>
     </w:p>
     <w:p>
@@ -2152,7 +2203,70 @@
           <w:szCs w:val="18"/>
           <w:lang w:val="es-CO"/>
         </w:rPr>
-        <w:t>Esta actividad interactiva tiene el objetivo de acercar al estudiante a la tipología textual del diálogo, comprendiendo qué es, su forma y los distintos tipos que este posee.</w:t>
+        <w:t>Esta actividad interactiva tiene el objetivo de acercar al estudiante a</w:t>
+      </w:r>
+      <w:r>
+        <w:rPr>
+          <w:rFonts w:ascii="Arial" w:hAnsi="Arial"/>
+          <w:sz w:val="18"/>
+          <w:szCs w:val="18"/>
+          <w:lang w:val="es-CO"/>
+        </w:rPr>
+        <w:t>l diálogo, con el propósito de que comprenda</w:t>
+      </w:r>
+      <w:r>
+        <w:rPr>
+          <w:rFonts w:ascii="Arial" w:hAnsi="Arial"/>
+          <w:sz w:val="18"/>
+          <w:szCs w:val="18"/>
+          <w:lang w:val="es-CO"/>
+        </w:rPr>
+        <w:t xml:space="preserve"> </w:t>
+      </w:r>
+      <w:r>
+        <w:rPr>
+          <w:rFonts w:ascii="Arial" w:hAnsi="Arial"/>
+          <w:sz w:val="18"/>
+          <w:szCs w:val="18"/>
+          <w:lang w:val="es-CO"/>
+        </w:rPr>
+        <w:t xml:space="preserve">qué es, </w:t>
+      </w:r>
+      <w:r>
+        <w:rPr>
+          <w:rFonts w:ascii="Arial" w:hAnsi="Arial"/>
+          <w:sz w:val="18"/>
+          <w:szCs w:val="18"/>
+          <w:lang w:val="es-CO"/>
+        </w:rPr>
+        <w:t>cómo se</w:t>
+      </w:r>
+      <w:r>
+        <w:rPr>
+          <w:rFonts w:ascii="Arial" w:hAnsi="Arial"/>
+          <w:sz w:val="18"/>
+          <w:szCs w:val="18"/>
+          <w:lang w:val="es-CO"/>
+        </w:rPr>
+        <w:t xml:space="preserve"> forma y </w:t>
+      </w:r>
+      <w:r>
+        <w:rPr>
+          <w:rFonts w:ascii="Arial" w:hAnsi="Arial"/>
+          <w:sz w:val="18"/>
+          <w:szCs w:val="18"/>
+          <w:lang w:val="es-CO"/>
+        </w:rPr>
+        <w:t xml:space="preserve">cuáles son sus </w:t>
+      </w:r>
+      <w:r>
+        <w:rPr>
+          <w:rFonts w:ascii="Arial" w:hAnsi="Arial"/>
+          <w:sz w:val="18"/>
+          <w:szCs w:val="18"/>
+          <w:lang w:val="es-CO"/>
+        </w:rPr>
+        <w:t>tipos.</w:t>
       </w:r>
     </w:p>
     <w:p>
@@ -2245,25 +2359,133 @@
           <w:szCs w:val="18"/>
           <w:lang w:val="es-CO"/>
         </w:rPr>
-        <w:t>Escoja dos alumnos y pída</w:t>
-      </w:r>
-      <w:r>
-        <w:rPr>
-          <w:rFonts w:ascii="Arial" w:hAnsi="Arial"/>
-          <w:sz w:val="18"/>
-          <w:szCs w:val="18"/>
-          <w:lang w:val="es-CO"/>
-        </w:rPr>
-        <w:t>les que improvisen un diálogo entre ambos</w:t>
-      </w:r>
-      <w:r>
-        <w:rPr>
-          <w:rFonts w:ascii="Arial" w:hAnsi="Arial"/>
-          <w:sz w:val="18"/>
-          <w:szCs w:val="18"/>
-          <w:lang w:val="es-CO"/>
-        </w:rPr>
-        <w:t xml:space="preserve"> en una situación donde los actores no se conozcan, ni tengan una relación cercana pero necesiten interactuar entre ellos.</w:t>
+        <w:t>Seleccione a</w:t>
+      </w:r>
+      <w:r>
+        <w:rPr>
+          <w:rFonts w:ascii="Arial" w:hAnsi="Arial"/>
+          <w:sz w:val="18"/>
+          <w:szCs w:val="18"/>
+          <w:lang w:val="es-CO"/>
+        </w:rPr>
+        <w:t xml:space="preserve"> dos </w:t>
+      </w:r>
+      <w:r>
+        <w:rPr>
+          <w:rFonts w:ascii="Arial" w:hAnsi="Arial"/>
+          <w:sz w:val="18"/>
+          <w:szCs w:val="18"/>
+          <w:lang w:val="es-CO"/>
+        </w:rPr>
+        <w:t xml:space="preserve">estudiantes </w:t>
+      </w:r>
+      <w:r>
+        <w:rPr>
+          <w:rFonts w:ascii="Arial" w:hAnsi="Arial"/>
+          <w:sz w:val="18"/>
+          <w:szCs w:val="18"/>
+          <w:lang w:val="es-CO"/>
+        </w:rPr>
+        <w:t>y pída</w:t>
+      </w:r>
+      <w:r>
+        <w:rPr>
+          <w:rFonts w:ascii="Arial" w:hAnsi="Arial"/>
+          <w:sz w:val="18"/>
+          <w:szCs w:val="18"/>
+          <w:lang w:val="es-CO"/>
+        </w:rPr>
+        <w:t>les que improvisen un diálogo</w:t>
+      </w:r>
+      <w:r>
+        <w:rPr>
+          <w:rFonts w:ascii="Arial" w:hAnsi="Arial"/>
+          <w:sz w:val="18"/>
+          <w:szCs w:val="18"/>
+          <w:lang w:val="es-CO"/>
+        </w:rPr>
+        <w:t xml:space="preserve">, que refleje </w:t>
+      </w:r>
+      <w:r>
+        <w:rPr>
+          <w:rFonts w:ascii="Arial" w:hAnsi="Arial"/>
+          <w:sz w:val="18"/>
+          <w:szCs w:val="18"/>
+          <w:lang w:val="es-CO"/>
+        </w:rPr>
+        <w:t xml:space="preserve">una situación </w:t>
+      </w:r>
+      <w:r>
+        <w:rPr>
+          <w:rFonts w:ascii="Arial" w:hAnsi="Arial"/>
+          <w:sz w:val="18"/>
+          <w:szCs w:val="18"/>
+          <w:lang w:val="es-CO"/>
+        </w:rPr>
+        <w:t>en la que ellos no se conocen</w:t>
+      </w:r>
+      <w:r>
+        <w:rPr>
+          <w:rFonts w:ascii="Arial" w:hAnsi="Arial"/>
+          <w:sz w:val="18"/>
+          <w:szCs w:val="18"/>
+          <w:lang w:val="es-CO"/>
+        </w:rPr>
+        <w:t xml:space="preserve"> ni guardan alguna relación</w:t>
+      </w:r>
+      <w:r>
+        <w:rPr>
+          <w:rFonts w:ascii="Arial" w:hAnsi="Arial"/>
+          <w:sz w:val="18"/>
+          <w:szCs w:val="18"/>
+          <w:lang w:val="es-CO"/>
+        </w:rPr>
+        <w:t xml:space="preserve">, </w:t>
+      </w:r>
+      <w:r>
+        <w:rPr>
+          <w:rFonts w:ascii="Arial" w:hAnsi="Arial"/>
+          <w:sz w:val="18"/>
+          <w:szCs w:val="18"/>
+          <w:lang w:val="es-CO"/>
+        </w:rPr>
+        <w:t xml:space="preserve">pero </w:t>
+      </w:r>
+      <w:r>
+        <w:rPr>
+          <w:rFonts w:ascii="Arial" w:hAnsi="Arial"/>
+          <w:sz w:val="18"/>
+          <w:szCs w:val="18"/>
+          <w:lang w:val="es-CO"/>
+        </w:rPr>
+        <w:t>deben</w:t>
+      </w:r>
+      <w:r>
+        <w:rPr>
+          <w:rFonts w:ascii="Arial" w:hAnsi="Arial"/>
+          <w:sz w:val="18"/>
+          <w:szCs w:val="18"/>
+          <w:lang w:val="es-CO"/>
+        </w:rPr>
+        <w:t xml:space="preserve"> interactuar</w:t>
+      </w:r>
+      <w:r>
+        <w:rPr>
+          <w:rFonts w:ascii="Arial" w:hAnsi="Arial"/>
+          <w:sz w:val="18"/>
+          <w:szCs w:val="18"/>
+          <w:lang w:val="es-CO"/>
+        </w:rPr>
+        <w:t>.</w:t>
+      </w:r>
+      <w:r>
+        <w:rPr>
+          <w:rFonts w:ascii="Arial" w:hAnsi="Arial"/>
+          <w:sz w:val="18"/>
+          <w:szCs w:val="18"/>
+          <w:lang w:val="es-CO"/>
+        </w:rPr>
+        <w:t>.</w:t>
       </w:r>
       <w:r>
         <w:rPr>
@@ -2306,7 +2528,61 @@
           <w:szCs w:val="18"/>
           <w:lang w:val="es-CO"/>
         </w:rPr>
-        <w:t xml:space="preserve"> otra pareja de alumnos y solicite recrear una situación donde los actores se conozcan</w:t>
+        <w:t xml:space="preserve"> otra pareja de </w:t>
+      </w:r>
+      <w:r>
+        <w:rPr>
+          <w:rFonts w:ascii="Arial" w:hAnsi="Arial"/>
+          <w:sz w:val="18"/>
+          <w:szCs w:val="18"/>
+          <w:lang w:val="es-CO"/>
+        </w:rPr>
+        <w:t>estudiantes</w:t>
+      </w:r>
+      <w:r>
+        <w:rPr>
+          <w:rFonts w:ascii="Arial" w:hAnsi="Arial"/>
+          <w:sz w:val="18"/>
+          <w:szCs w:val="18"/>
+          <w:lang w:val="es-CO"/>
+        </w:rPr>
+        <w:t xml:space="preserve"> </w:t>
+      </w:r>
+      <w:r>
+        <w:rPr>
+          <w:rFonts w:ascii="Arial" w:hAnsi="Arial"/>
+          <w:sz w:val="18"/>
+          <w:szCs w:val="18"/>
+          <w:lang w:val="es-CO"/>
+        </w:rPr>
+        <w:t>y soli</w:t>
+      </w:r>
+      <w:r>
+        <w:rPr>
+          <w:rFonts w:ascii="Arial" w:hAnsi="Arial"/>
+          <w:sz w:val="18"/>
+          <w:szCs w:val="18"/>
+          <w:lang w:val="es-CO"/>
+        </w:rPr>
+        <w:t>cíteles</w:t>
+      </w:r>
+      <w:r>
+        <w:rPr>
+          <w:rFonts w:ascii="Arial" w:hAnsi="Arial"/>
+          <w:sz w:val="18"/>
+          <w:szCs w:val="18"/>
+          <w:lang w:val="es-CO"/>
+        </w:rPr>
+        <w:t xml:space="preserve"> recrear una situación </w:t>
+      </w:r>
+      <w:r>
+        <w:rPr>
+          <w:rFonts w:ascii="Arial" w:hAnsi="Arial"/>
+          <w:sz w:val="18"/>
+          <w:szCs w:val="18"/>
+          <w:lang w:val="es-CO"/>
+        </w:rPr>
+        <w:t>en la que ambos tienen alguna relación</w:t>
       </w:r>
       <w:r>
         <w:rPr>
@@ -2356,7 +2632,36 @@
           <w:szCs w:val="18"/>
           <w:lang w:val="es-CO"/>
         </w:rPr>
-        <w:t>Estas dos representaciones deberán contribuir a que los alumnos comprendan la necesidad de adaptar el lenguaje de acuerdo a la situación comunicativa.</w:t>
+        <w:t xml:space="preserve">Estas dos representaciones deberán contribuir a que los </w:t>
+      </w:r>
+      <w:proofErr w:type="spellStart"/>
+      <w:r>
+        <w:rPr>
+          <w:rFonts w:ascii="Arial" w:hAnsi="Arial"/>
+          <w:sz w:val="18"/>
+          <w:szCs w:val="18"/>
+          <w:lang w:val="es-CO"/>
+        </w:rPr>
+        <w:t>estudantes</w:t>
+      </w:r>
+      <w:proofErr w:type="spellEnd"/>
+      <w:r>
+        <w:rPr>
+          <w:rFonts w:ascii="Arial" w:hAnsi="Arial"/>
+          <w:sz w:val="18"/>
+          <w:szCs w:val="18"/>
+          <w:lang w:val="es-CO"/>
+        </w:rPr>
+        <w:t xml:space="preserve"> </w:t>
+      </w:r>
+      <w:r>
+        <w:rPr>
+          <w:rFonts w:ascii="Arial" w:hAnsi="Arial"/>
+          <w:sz w:val="18"/>
+          <w:szCs w:val="18"/>
+          <w:lang w:val="es-CO"/>
+        </w:rPr>
+        <w:t>comprendan la necesidad de adaptar el lenguaje a la situación comunicativa.</w:t>
       </w:r>
     </w:p>
     <w:p>
@@ -2410,16 +2715,133 @@
           <w:szCs w:val="18"/>
           <w:lang w:val="es-CO"/>
         </w:rPr>
-        <w:t>Con este recurso los alumnos demostrarán cuál es su nivel de comprensión lectora a partir de tres apartados:</w:t>
-      </w:r>
-      <w:r>
-        <w:rPr>
-          <w:rFonts w:ascii="Arial" w:hAnsi="Arial"/>
-          <w:sz w:val="18"/>
-          <w:szCs w:val="18"/>
-          <w:lang w:val="es-CO"/>
-        </w:rPr>
-        <w:t xml:space="preserve"> Comprensión de texto, Léxico y Análisis, los cuales contendrán actividades que</w:t>
+        <w:t xml:space="preserve">Con este recurso los </w:t>
+      </w:r>
+      <w:r>
+        <w:rPr>
+          <w:rFonts w:ascii="Arial" w:hAnsi="Arial"/>
+          <w:sz w:val="18"/>
+          <w:szCs w:val="18"/>
+          <w:lang w:val="es-CO"/>
+        </w:rPr>
+        <w:t>estudiantes</w:t>
+      </w:r>
+      <w:r>
+        <w:rPr>
+          <w:rFonts w:ascii="Arial" w:hAnsi="Arial"/>
+          <w:sz w:val="18"/>
+          <w:szCs w:val="18"/>
+          <w:lang w:val="es-CO"/>
+        </w:rPr>
+        <w:t xml:space="preserve"> </w:t>
+      </w:r>
+      <w:r>
+        <w:rPr>
+          <w:rFonts w:ascii="Arial" w:hAnsi="Arial"/>
+          <w:sz w:val="18"/>
+          <w:szCs w:val="18"/>
+          <w:lang w:val="es-CO"/>
+        </w:rPr>
+        <w:t xml:space="preserve">demostrarán cuál es su nivel de comprensión lectora a partir de tres </w:t>
+      </w:r>
+      <w:r>
+        <w:rPr>
+          <w:rFonts w:ascii="Arial" w:hAnsi="Arial"/>
+          <w:sz w:val="18"/>
+          <w:szCs w:val="18"/>
+          <w:lang w:val="es-CO"/>
+        </w:rPr>
+        <w:t>aspectos</w:t>
+      </w:r>
+      <w:r>
+        <w:rPr>
+          <w:rFonts w:ascii="Arial" w:hAnsi="Arial"/>
+          <w:sz w:val="18"/>
+          <w:szCs w:val="18"/>
+          <w:lang w:val="es-CO"/>
+        </w:rPr>
+        <w:t>:</w:t>
+      </w:r>
+      <w:r>
+        <w:rPr>
+          <w:rFonts w:ascii="Arial" w:hAnsi="Arial"/>
+          <w:sz w:val="18"/>
+          <w:szCs w:val="18"/>
+          <w:lang w:val="es-CO"/>
+        </w:rPr>
+        <w:t xml:space="preserve"> Comprensión de texto, Léxico y Análisis</w:t>
+      </w:r>
+      <w:r>
+        <w:rPr>
+          <w:rFonts w:ascii="Arial" w:hAnsi="Arial"/>
+          <w:sz w:val="18"/>
+          <w:szCs w:val="18"/>
+          <w:lang w:val="es-CO"/>
+        </w:rPr>
+        <w:t xml:space="preserve">. </w:t>
+      </w:r>
+      <w:r>
+        <w:rPr>
+          <w:rFonts w:ascii="Arial" w:hAnsi="Arial"/>
+          <w:sz w:val="18"/>
+          <w:szCs w:val="18"/>
+          <w:lang w:val="es-CO"/>
+        </w:rPr>
+        <w:t>Para</w:t>
+      </w:r>
+      <w:r>
+        <w:rPr>
+          <w:rFonts w:ascii="Arial" w:hAnsi="Arial"/>
+          <w:sz w:val="18"/>
+          <w:szCs w:val="18"/>
+          <w:lang w:val="es-CO"/>
+        </w:rPr>
+        <w:t xml:space="preserve"> cada uno de estos niveles</w:t>
+      </w:r>
+      <w:r>
+        <w:rPr>
+          <w:rFonts w:ascii="Arial" w:hAnsi="Arial"/>
+          <w:sz w:val="18"/>
+          <w:szCs w:val="18"/>
+          <w:lang w:val="es-CO"/>
+        </w:rPr>
+        <w:t xml:space="preserve"> </w:t>
+      </w:r>
+      <w:r>
+        <w:rPr>
+          <w:rFonts w:ascii="Arial" w:hAnsi="Arial"/>
+          <w:sz w:val="18"/>
+          <w:szCs w:val="18"/>
+          <w:lang w:val="es-CO"/>
+        </w:rPr>
+        <w:t xml:space="preserve">se </w:t>
+      </w:r>
+      <w:r>
+        <w:rPr>
+          <w:rFonts w:ascii="Arial" w:hAnsi="Arial"/>
+          <w:sz w:val="18"/>
+          <w:szCs w:val="18"/>
+          <w:lang w:val="es-CO"/>
+        </w:rPr>
+        <w:t>proponen</w:t>
+      </w:r>
+      <w:r>
+        <w:rPr>
+          <w:rFonts w:ascii="Arial" w:hAnsi="Arial"/>
+          <w:sz w:val="18"/>
+          <w:szCs w:val="18"/>
+          <w:lang w:val="es-CO"/>
+        </w:rPr>
+        <w:t xml:space="preserve"> </w:t>
+      </w:r>
+      <w:r>
+        <w:rPr>
+          <w:rFonts w:ascii="Arial" w:hAnsi="Arial"/>
+          <w:sz w:val="18"/>
+          <w:szCs w:val="18"/>
+          <w:lang w:val="es-CO"/>
+        </w:rPr>
+        <w:t>actividades que</w:t>
       </w:r>
       <w:r>
         <w:rPr>
@@ -2437,7 +2859,25 @@
           <w:szCs w:val="18"/>
           <w:lang w:val="es-CO"/>
         </w:rPr>
-        <w:t xml:space="preserve"> a los estudiantes  ampliar y reforzar los conocimientos sobre el diálogo.</w:t>
+        <w:t xml:space="preserve"> a los estudiantes ampliar y reforzar </w:t>
+      </w:r>
+      <w:r>
+        <w:rPr>
+          <w:rFonts w:ascii="Arial" w:hAnsi="Arial"/>
+          <w:sz w:val="18"/>
+          <w:szCs w:val="18"/>
+          <w:lang w:val="es-CO"/>
+        </w:rPr>
+        <w:t xml:space="preserve">sus </w:t>
+      </w:r>
+      <w:r>
+        <w:rPr>
+          <w:rFonts w:ascii="Arial" w:hAnsi="Arial"/>
+          <w:sz w:val="18"/>
+          <w:szCs w:val="18"/>
+          <w:lang w:val="es-CO"/>
+        </w:rPr>
+        <w:t>conocimientos sobre el diálogo.</w:t>
       </w:r>
     </w:p>
     <w:p>
@@ -2470,7 +2910,17 @@
           <w:szCs w:val="18"/>
           <w:lang w:val="es-ES_tradnl"/>
         </w:rPr>
-        <w:t>FICHA DEL ALUMNO</w:t>
+        <w:t xml:space="preserve">FICHA DEL </w:t>
+      </w:r>
+      <w:r>
+        <w:rPr>
+          <w:rFonts w:ascii="Arial" w:hAnsi="Arial"/>
+          <w:b/>
+          <w:sz w:val="18"/>
+          <w:szCs w:val="18"/>
+          <w:lang w:val="es-ES_tradnl"/>
+        </w:rPr>
+        <w:t>ESTUDIANTE</w:t>
       </w:r>
     </w:p>
     <w:p>
@@ -2580,7 +3030,25 @@
           <w:szCs w:val="18"/>
           <w:lang w:val="es-CO"/>
         </w:rPr>
-        <w:t>, el cual suele ser breve. Su objetivo es discutir sobre un tema expresando la opinión de los participantes.</w:t>
+        <w:t xml:space="preserve">, </w:t>
+      </w:r>
+      <w:r>
+        <w:rPr>
+          <w:rFonts w:ascii="Arial" w:hAnsi="Arial"/>
+          <w:sz w:val="18"/>
+          <w:szCs w:val="18"/>
+          <w:lang w:val="es-CO"/>
+        </w:rPr>
+        <w:t>que</w:t>
+      </w:r>
+      <w:r>
+        <w:rPr>
+          <w:rFonts w:ascii="Arial" w:hAnsi="Arial"/>
+          <w:sz w:val="18"/>
+          <w:szCs w:val="18"/>
+          <w:lang w:val="es-CO"/>
+        </w:rPr>
+        <w:t xml:space="preserve"> suele ser breve. Su objetivo es discutir sobre un tema expresando la opinión de los participantes.</w:t>
       </w:r>
       <w:r>
         <w:rPr>
@@ -2676,7 +3144,7 @@
           <w:szCs w:val="18"/>
           <w:lang w:val="es-CO"/>
         </w:rPr>
-        <w:t>en revistas, y periódicos, etc.).</w:t>
+        <w:t>en revistas y periódicos, etc.).</w:t>
       </w:r>
     </w:p>
     <w:p>
@@ -3081,25 +3549,14 @@
           <w:lang w:val="es-ES_tradnl"/>
         </w:rPr>
       </w:pPr>
-      <w:proofErr w:type="gramStart"/>
-      <w:r>
-        <w:rPr>
-          <w:rFonts w:ascii="Arial" w:hAnsi="Arial"/>
-          <w:sz w:val="18"/>
-          <w:szCs w:val="18"/>
-          <w:lang w:val="es-ES_tradnl"/>
-        </w:rPr>
-        <w:t>—¿</w:t>
-      </w:r>
-      <w:proofErr w:type="gramEnd"/>
-      <w:r>
-        <w:rPr>
-          <w:rFonts w:ascii="Arial" w:hAnsi="Arial"/>
-          <w:sz w:val="18"/>
-          <w:szCs w:val="18"/>
-          <w:lang w:val="es-ES_tradnl"/>
-        </w:rPr>
-        <w:t>Qué estará tramando? —se preguntó Kennedy. Una mañana lo supo por el artículo</w:t>
+      <w:r>
+        <w:rPr>
+          <w:rFonts w:ascii="Arial" w:hAnsi="Arial"/>
+          <w:sz w:val="18"/>
+          <w:szCs w:val="18"/>
+          <w:lang w:val="es-ES_tradnl"/>
+        </w:rPr>
+        <w:t>—¿Qué estará tramando? —se preguntó Kennedy. Una mañana lo supo por el artículo</w:t>
       </w:r>
       <w:r>
         <w:rPr>
@@ -3170,25 +3627,14 @@
           <w:lang w:val="es-ES_tradnl"/>
         </w:rPr>
       </w:pPr>
-      <w:proofErr w:type="gramStart"/>
-      <w:r>
-        <w:rPr>
-          <w:rFonts w:ascii="Arial" w:hAnsi="Arial"/>
-          <w:sz w:val="18"/>
-          <w:szCs w:val="18"/>
-          <w:lang w:val="es-ES_tradnl"/>
-        </w:rPr>
-        <w:t>—¡</w:t>
-      </w:r>
-      <w:proofErr w:type="gramEnd"/>
-      <w:r>
-        <w:rPr>
-          <w:rFonts w:ascii="Arial" w:hAnsi="Arial"/>
-          <w:sz w:val="18"/>
-          <w:szCs w:val="18"/>
-          <w:lang w:val="es-ES_tradnl"/>
-        </w:rPr>
-        <w:t>Misericordia! —exclamó—.</w:t>
+      <w:r>
+        <w:rPr>
+          <w:rFonts w:ascii="Arial" w:hAnsi="Arial"/>
+          <w:sz w:val="18"/>
+          <w:szCs w:val="18"/>
+          <w:lang w:val="es-ES_tradnl"/>
+        </w:rPr>
+        <w:t>—¡Misericordia! —exclamó—.</w:t>
       </w:r>
       <w:r>
         <w:rPr>
@@ -3418,25 +3864,14 @@
           <w:lang w:val="es-ES_tradnl"/>
         </w:rPr>
       </w:pPr>
-      <w:proofErr w:type="gramStart"/>
-      <w:r>
-        <w:rPr>
-          <w:rFonts w:ascii="Arial" w:hAnsi="Arial"/>
-          <w:sz w:val="18"/>
-          <w:szCs w:val="18"/>
-          <w:lang w:val="es-ES_tradnl"/>
-        </w:rPr>
-        <w:t>—¿</w:t>
-      </w:r>
-      <w:proofErr w:type="gramEnd"/>
-      <w:r>
-        <w:rPr>
-          <w:rFonts w:ascii="Arial" w:hAnsi="Arial"/>
-          <w:sz w:val="18"/>
-          <w:szCs w:val="18"/>
-          <w:lang w:val="es-ES_tradnl"/>
-        </w:rPr>
-        <w:t>Dick? —dijo sin mucho asombro.</w:t>
+      <w:r>
+        <w:rPr>
+          <w:rFonts w:ascii="Arial" w:hAnsi="Arial"/>
+          <w:sz w:val="18"/>
+          <w:szCs w:val="18"/>
+          <w:lang w:val="es-ES_tradnl"/>
+        </w:rPr>
+        <w:t>—¿Dick? —dijo sin mucho asombro.</w:t>
       </w:r>
     </w:p>
     <w:p>
@@ -3469,25 +3904,14 @@
           <w:lang w:val="es-ES_tradnl"/>
         </w:rPr>
       </w:pPr>
-      <w:proofErr w:type="gramStart"/>
-      <w:r>
-        <w:rPr>
-          <w:rFonts w:ascii="Arial" w:hAnsi="Arial"/>
-          <w:sz w:val="18"/>
-          <w:szCs w:val="18"/>
-          <w:lang w:val="es-ES_tradnl"/>
-        </w:rPr>
-        <w:t>—¿</w:t>
-      </w:r>
-      <w:proofErr w:type="gramEnd"/>
-      <w:r>
-        <w:rPr>
-          <w:rFonts w:ascii="Arial" w:hAnsi="Arial"/>
-          <w:sz w:val="18"/>
-          <w:szCs w:val="18"/>
-          <w:lang w:val="es-ES_tradnl"/>
-        </w:rPr>
-        <w:t>Y qué te trae por aquí?</w:t>
+      <w:r>
+        <w:rPr>
+          <w:rFonts w:ascii="Arial" w:hAnsi="Arial"/>
+          <w:sz w:val="18"/>
+          <w:szCs w:val="18"/>
+          <w:lang w:val="es-ES_tradnl"/>
+        </w:rPr>
+        <w:t>—¿Y qué te trae por aquí?</w:t>
       </w:r>
     </w:p>
     <w:p>
@@ -3520,25 +3944,14 @@
           <w:lang w:val="es-ES_tradnl"/>
         </w:rPr>
       </w:pPr>
-      <w:proofErr w:type="gramStart"/>
-      <w:r>
-        <w:rPr>
-          <w:rFonts w:ascii="Arial" w:hAnsi="Arial"/>
-          <w:sz w:val="18"/>
-          <w:szCs w:val="18"/>
-          <w:lang w:val="es-ES_tradnl"/>
-        </w:rPr>
-        <w:t>—¿</w:t>
-      </w:r>
-      <w:proofErr w:type="gramEnd"/>
-      <w:r>
-        <w:rPr>
-          <w:rFonts w:ascii="Arial" w:hAnsi="Arial"/>
-          <w:sz w:val="18"/>
-          <w:szCs w:val="18"/>
-          <w:lang w:val="es-ES_tradnl"/>
-        </w:rPr>
-        <w:t>Una locura? —preguntó el doctor.</w:t>
+      <w:r>
+        <w:rPr>
+          <w:rFonts w:ascii="Arial" w:hAnsi="Arial"/>
+          <w:sz w:val="18"/>
+          <w:szCs w:val="18"/>
+          <w:lang w:val="es-ES_tradnl"/>
+        </w:rPr>
+        <w:t>—¿Una locura? —preguntó el doctor.</w:t>
       </w:r>
     </w:p>
     <w:p>
@@ -3551,25 +3964,14 @@
           <w:lang w:val="es-ES_tradnl"/>
         </w:rPr>
       </w:pPr>
-      <w:proofErr w:type="gramStart"/>
-      <w:r>
-        <w:rPr>
-          <w:rFonts w:ascii="Arial" w:hAnsi="Arial"/>
-          <w:sz w:val="18"/>
-          <w:szCs w:val="18"/>
-          <w:lang w:val="es-ES_tradnl"/>
-        </w:rPr>
-        <w:t>—¿</w:t>
-      </w:r>
-      <w:proofErr w:type="gramEnd"/>
-      <w:r>
-        <w:rPr>
-          <w:rFonts w:ascii="Arial" w:hAnsi="Arial"/>
-          <w:sz w:val="18"/>
-          <w:szCs w:val="18"/>
-          <w:lang w:val="es-ES_tradnl"/>
-        </w:rPr>
-        <w:t>Es cierto lo que dice este periódico? —replicó Kennedy, mostrando el número del</w:t>
+      <w:r>
+        <w:rPr>
+          <w:rFonts w:ascii="Arial" w:hAnsi="Arial"/>
+          <w:sz w:val="18"/>
+          <w:szCs w:val="18"/>
+          <w:lang w:val="es-ES_tradnl"/>
+        </w:rPr>
+        <w:t>—¿Es cierto lo que dice este periódico? —replicó Kennedy, mostrando el número del</w:t>
       </w:r>
       <w:r>
         <w:rPr>
@@ -3631,25 +4033,14 @@
           <w:lang w:val="es-ES_tradnl"/>
         </w:rPr>
       </w:pPr>
-      <w:proofErr w:type="gramStart"/>
-      <w:r>
-        <w:rPr>
-          <w:rFonts w:ascii="Arial" w:hAnsi="Arial"/>
-          <w:sz w:val="18"/>
-          <w:szCs w:val="18"/>
-          <w:lang w:val="es-ES_tradnl"/>
-        </w:rPr>
-        <w:t>—¡</w:t>
-      </w:r>
-      <w:proofErr w:type="gramEnd"/>
-      <w:r>
-        <w:rPr>
-          <w:rFonts w:ascii="Arial" w:hAnsi="Arial"/>
-          <w:sz w:val="18"/>
-          <w:szCs w:val="18"/>
-          <w:lang w:val="es-ES_tradnl"/>
-        </w:rPr>
-        <w:t>Ah! ¿Te refieres a eso? ¡Qué indiscretos son los periódicos! Pero, siéntate, Dick.</w:t>
+      <w:r>
+        <w:rPr>
+          <w:rFonts w:ascii="Arial" w:hAnsi="Arial"/>
+          <w:sz w:val="18"/>
+          <w:szCs w:val="18"/>
+          <w:lang w:val="es-ES_tradnl"/>
+        </w:rPr>
+        <w:t>—¡Ah! ¿Te refieres a eso? ¡Qué indiscretos son los periódicos! Pero, siéntate, Dick.</w:t>
       </w:r>
     </w:p>
     <w:p>
@@ -3702,25 +4093,14 @@
           <w:lang w:val="es-ES_tradnl"/>
         </w:rPr>
       </w:pPr>
-      <w:proofErr w:type="gramStart"/>
-      <w:r>
-        <w:rPr>
-          <w:rFonts w:ascii="Arial" w:hAnsi="Arial"/>
-          <w:sz w:val="18"/>
-          <w:szCs w:val="18"/>
-          <w:lang w:val="es-ES_tradnl"/>
-        </w:rPr>
-        <w:t>—¿</w:t>
-      </w:r>
-      <w:proofErr w:type="gramEnd"/>
-      <w:r>
-        <w:rPr>
-          <w:rFonts w:ascii="Arial" w:hAnsi="Arial"/>
-          <w:sz w:val="18"/>
-          <w:szCs w:val="18"/>
-          <w:lang w:val="es-ES_tradnl"/>
-        </w:rPr>
-        <w:t>Dónde están esos preparativos, que quiero hacerlos pedazos? ¿Dónde están?</w:t>
+      <w:r>
+        <w:rPr>
+          <w:rFonts w:ascii="Arial" w:hAnsi="Arial"/>
+          <w:sz w:val="18"/>
+          <w:szCs w:val="18"/>
+          <w:lang w:val="es-ES_tradnl"/>
+        </w:rPr>
+        <w:t>—¿Dónde están esos preparativos, que quiero hacerlos pedazos? ¿Dónde están?</w:t>
       </w:r>
     </w:p>
     <w:p>
@@ -3771,25 +4151,14 @@
           <w:lang w:val="es-ES_tradnl"/>
         </w:rPr>
       </w:pPr>
-      <w:proofErr w:type="gramStart"/>
-      <w:r>
-        <w:rPr>
-          <w:rFonts w:ascii="Arial" w:hAnsi="Arial"/>
-          <w:sz w:val="18"/>
-          <w:szCs w:val="18"/>
-          <w:lang w:val="es-ES_tradnl"/>
-        </w:rPr>
-        <w:t>—¡</w:t>
-      </w:r>
-      <w:proofErr w:type="gramEnd"/>
-      <w:r>
-        <w:rPr>
-          <w:rFonts w:ascii="Arial" w:hAnsi="Arial"/>
-          <w:sz w:val="18"/>
-          <w:szCs w:val="18"/>
-          <w:lang w:val="es-ES_tradnl"/>
-        </w:rPr>
-        <w:t>Y a eso le llamas nuevos proyectos!</w:t>
+      <w:r>
+        <w:rPr>
+          <w:rFonts w:ascii="Arial" w:hAnsi="Arial"/>
+          <w:sz w:val="18"/>
+          <w:szCs w:val="18"/>
+          <w:lang w:val="es-ES_tradnl"/>
+        </w:rPr>
+        <w:t>—¡Y a eso le llamas nuevos proyectos!</w:t>
       </w:r>
     </w:p>
     <w:p>
@@ -3896,7 +4265,26 @@
           <w:szCs w:val="18"/>
           <w:lang w:val="es-ES_tradnl"/>
         </w:rPr>
-        <w:t>Julio Verne. Cinco semanas en globo, 1863.</w:t>
+        <w:t>Julio Verne</w:t>
+      </w:r>
+      <w:r>
+        <w:rPr>
+          <w:rFonts w:ascii="Arial" w:hAnsi="Arial"/>
+          <w:sz w:val="18"/>
+          <w:szCs w:val="18"/>
+          <w:lang w:val="es-ES_tradnl"/>
+        </w:rPr>
+        <w:t xml:space="preserve">, </w:t>
+      </w:r>
+      <w:r>
+        <w:rPr>
+          <w:rFonts w:ascii="Arial" w:hAnsi="Arial"/>
+          <w:i/>
+          <w:sz w:val="18"/>
+          <w:szCs w:val="18"/>
+          <w:lang w:val="es-ES_tradnl"/>
+        </w:rPr>
+        <w:t>Cinco semanas en globo</w:t>
       </w:r>
     </w:p>
     <w:p>
@@ -4388,7 +4776,169 @@
           <w:szCs w:val="18"/>
           <w:lang w:val="es-ES_tradnl"/>
         </w:rPr>
-        <w:t>Elabora una lista de las palabras desconocidas. Luego intenta releer y extraer su significado por el contexto y escribe una definición. Después corrobora con la ayuda del diccionario.</w:t>
+        <w:t>Elabora una lista de las palabras desconocidas. Luego relee</w:t>
+      </w:r>
+      <w:r>
+        <w:rPr>
+          <w:rFonts w:ascii="Arial" w:hAnsi="Arial"/>
+          <w:sz w:val="18"/>
+          <w:szCs w:val="18"/>
+          <w:lang w:val="es-ES_tradnl"/>
+        </w:rPr>
+        <w:t xml:space="preserve"> el texto e </w:t>
+      </w:r>
+      <w:r>
+        <w:rPr>
+          <w:rFonts w:ascii="Arial" w:hAnsi="Arial"/>
+          <w:sz w:val="18"/>
+          <w:szCs w:val="18"/>
+          <w:lang w:val="es-ES_tradnl"/>
+        </w:rPr>
+        <w:t>intenta</w:t>
+      </w:r>
+      <w:r>
+        <w:rPr>
+          <w:rFonts w:ascii="Arial" w:hAnsi="Arial"/>
+          <w:sz w:val="18"/>
+          <w:szCs w:val="18"/>
+          <w:lang w:val="es-ES_tradnl"/>
+        </w:rPr>
+        <w:t xml:space="preserve"> extraer su significado </w:t>
+      </w:r>
+      <w:r>
+        <w:rPr>
+          <w:rFonts w:ascii="Arial" w:hAnsi="Arial"/>
+          <w:sz w:val="18"/>
+          <w:szCs w:val="18"/>
+          <w:lang w:val="es-ES_tradnl"/>
+        </w:rPr>
+        <w:t>a partir d</w:t>
+      </w:r>
+      <w:r>
+        <w:rPr>
+          <w:rFonts w:ascii="Arial" w:hAnsi="Arial"/>
+          <w:sz w:val="18"/>
+          <w:szCs w:val="18"/>
+          <w:lang w:val="es-ES_tradnl"/>
+        </w:rPr>
+        <w:t>el contexto</w:t>
+      </w:r>
+      <w:r>
+        <w:rPr>
+          <w:rFonts w:ascii="Arial" w:hAnsi="Arial"/>
+          <w:sz w:val="18"/>
+          <w:szCs w:val="18"/>
+          <w:lang w:val="es-ES_tradnl"/>
+        </w:rPr>
+        <w:t>.</w:t>
+      </w:r>
+      <w:r>
+        <w:rPr>
+          <w:rFonts w:ascii="Arial" w:hAnsi="Arial"/>
+          <w:sz w:val="18"/>
+          <w:szCs w:val="18"/>
+          <w:lang w:val="es-ES_tradnl"/>
+        </w:rPr>
+        <w:t xml:space="preserve"> </w:t>
+      </w:r>
+      <w:r>
+        <w:rPr>
+          <w:rFonts w:ascii="Arial" w:hAnsi="Arial"/>
+          <w:sz w:val="18"/>
+          <w:szCs w:val="18"/>
+          <w:lang w:val="es-ES_tradnl"/>
+        </w:rPr>
+        <w:t>E</w:t>
+      </w:r>
+      <w:r>
+        <w:rPr>
+          <w:rFonts w:ascii="Arial" w:hAnsi="Arial"/>
+          <w:sz w:val="18"/>
+          <w:szCs w:val="18"/>
+          <w:lang w:val="es-ES_tradnl"/>
+        </w:rPr>
+        <w:t xml:space="preserve">scribe </w:t>
+      </w:r>
+      <w:r>
+        <w:rPr>
+          <w:rFonts w:ascii="Arial" w:hAnsi="Arial"/>
+          <w:sz w:val="18"/>
+          <w:szCs w:val="18"/>
+          <w:lang w:val="es-ES_tradnl"/>
+        </w:rPr>
+        <w:t>tu propia</w:t>
+      </w:r>
+      <w:r>
+        <w:rPr>
+          <w:rFonts w:ascii="Arial" w:hAnsi="Arial"/>
+          <w:sz w:val="18"/>
+          <w:szCs w:val="18"/>
+          <w:lang w:val="es-ES_tradnl"/>
+        </w:rPr>
+        <w:t xml:space="preserve"> </w:t>
+      </w:r>
+      <w:r>
+        <w:rPr>
+          <w:rFonts w:ascii="Arial" w:hAnsi="Arial"/>
+          <w:sz w:val="18"/>
+          <w:szCs w:val="18"/>
+          <w:lang w:val="es-ES_tradnl"/>
+        </w:rPr>
+        <w:t>definición</w:t>
+      </w:r>
+      <w:r>
+        <w:rPr>
+          <w:rFonts w:ascii="Arial" w:hAnsi="Arial"/>
+          <w:sz w:val="18"/>
+          <w:szCs w:val="18"/>
+          <w:lang w:val="es-ES_tradnl"/>
+        </w:rPr>
+        <w:t xml:space="preserve">, luego </w:t>
+      </w:r>
+      <w:r>
+        <w:rPr>
+          <w:rFonts w:ascii="Arial" w:hAnsi="Arial"/>
+          <w:sz w:val="18"/>
+          <w:szCs w:val="18"/>
+          <w:lang w:val="es-ES_tradnl"/>
+        </w:rPr>
+        <w:t xml:space="preserve"> corrob</w:t>
+      </w:r>
+      <w:r>
+        <w:rPr>
+          <w:rFonts w:ascii="Arial" w:hAnsi="Arial"/>
+          <w:sz w:val="18"/>
+          <w:szCs w:val="18"/>
+          <w:lang w:val="es-ES_tradnl"/>
+        </w:rPr>
+        <w:t>ó</w:t>
+      </w:r>
+      <w:r>
+        <w:rPr>
+          <w:rFonts w:ascii="Arial" w:hAnsi="Arial"/>
+          <w:sz w:val="18"/>
+          <w:szCs w:val="18"/>
+          <w:lang w:val="es-ES_tradnl"/>
+        </w:rPr>
+        <w:t>ra</w:t>
+      </w:r>
+      <w:r>
+        <w:rPr>
+          <w:rFonts w:ascii="Arial" w:hAnsi="Arial"/>
+          <w:sz w:val="18"/>
+          <w:szCs w:val="18"/>
+          <w:lang w:val="es-ES_tradnl"/>
+        </w:rPr>
+        <w:t>la</w:t>
+      </w:r>
+      <w:r>
+        <w:rPr>
+          <w:rFonts w:ascii="Arial" w:hAnsi="Arial"/>
+          <w:sz w:val="18"/>
+          <w:szCs w:val="18"/>
+          <w:lang w:val="es-ES_tradnl"/>
+        </w:rPr>
+        <w:t xml:space="preserve"> con la ayuda del diccionario.</w:t>
       </w:r>
     </w:p>
     <w:p>
@@ -5207,7 +5757,16 @@
           <w:szCs w:val="18"/>
           <w:lang w:val="es-ES_tradnl"/>
         </w:rPr>
-        <w:t>LÉ</w:t>
+        <w:t>L</w:t>
+      </w:r>
+      <w:r>
+        <w:rPr>
+          <w:rFonts w:ascii="Arial" w:hAnsi="Arial" w:cs="Arial"/>
+          <w:sz w:val="18"/>
+          <w:szCs w:val="18"/>
+          <w:lang w:val="es-ES_tradnl"/>
+        </w:rPr>
+        <w:t>É</w:t>
       </w:r>
       <w:r>
         <w:rPr>
@@ -5269,7 +5828,19 @@
           <w:highlight w:val="green"/>
           <w:lang w:val="es-ES_tradnl"/>
         </w:rPr>
-        <w:t xml:space="preserve">Título de pestaña </w:t>
+        <w:t>Títul</w:t>
+      </w:r>
+      <w:bookmarkStart w:id="0" w:name="_GoBack"/>
+      <w:bookmarkEnd w:id="0"/>
+      <w:r>
+        <w:rPr>
+          <w:rFonts w:ascii="Arial" w:hAnsi="Arial"/>
+          <w:sz w:val="18"/>
+          <w:szCs w:val="18"/>
+          <w:highlight w:val="green"/>
+          <w:lang w:val="es-ES_tradnl"/>
+        </w:rPr>
+        <w:t xml:space="preserve">o de pestaña </w:t>
       </w:r>
       <w:r>
         <w:rPr>
@@ -5662,6 +6233,15 @@
           <w:lang w:val="es-ES_tradnl"/>
         </w:rPr>
         <w:t xml:space="preserve"> que es poco común, raro, extravagante</w:t>
+      </w:r>
+      <w:r>
+        <w:rPr>
+          <w:rFonts w:ascii="Arial" w:hAnsi="Arial" w:cs="Arial"/>
+          <w:sz w:val="18"/>
+          <w:szCs w:val="18"/>
+          <w:lang w:val="es-ES_tradnl"/>
+        </w:rPr>
+        <w:t>.</w:t>
       </w:r>
     </w:p>
     <w:p>
@@ -6542,6 +7122,15 @@
         </w:rPr>
         <w:t>Falta de cautela para guardar secretos</w:t>
       </w:r>
+      <w:r>
+        <w:rPr>
+          <w:rFonts w:ascii="Arial" w:hAnsi="Arial"/>
+          <w:sz w:val="18"/>
+          <w:szCs w:val="18"/>
+          <w:lang w:val="es-ES_tradnl"/>
+        </w:rPr>
+        <w:t>.</w:t>
+      </w:r>
     </w:p>
     <w:p>
       <w:pPr>
@@ -7064,7 +7653,25 @@
           <w:szCs w:val="18"/>
           <w:lang w:val="es-ES_tradnl"/>
         </w:rPr>
-        <w:t>Teniendo en cuenta las características de un diálogo, identifica en qué estilo está escrito</w:t>
+        <w:t>Teniendo en cuenta las características de</w:t>
+      </w:r>
+      <w:r>
+        <w:rPr>
+          <w:rFonts w:ascii="Arial" w:hAnsi="Arial"/>
+          <w:sz w:val="18"/>
+          <w:szCs w:val="18"/>
+          <w:lang w:val="es-ES_tradnl"/>
+        </w:rPr>
+        <w:t xml:space="preserve">l </w:t>
+      </w:r>
+      <w:r>
+        <w:rPr>
+          <w:rFonts w:ascii="Arial" w:hAnsi="Arial"/>
+          <w:sz w:val="18"/>
+          <w:szCs w:val="18"/>
+          <w:lang w:val="es-ES_tradnl"/>
+        </w:rPr>
+        <w:t>diálogo, identifica en qué estilo está escrito</w:t>
       </w:r>
       <w:r>
         <w:rPr>
@@ -7091,7 +7698,36 @@
           <w:szCs w:val="18"/>
           <w:lang w:val="es-ES_tradnl"/>
         </w:rPr>
-        <w:t xml:space="preserve"> Finalmente intenta reescribir el diálogo en el estilo opuesto.</w:t>
+        <w:t xml:space="preserve"> </w:t>
+      </w:r>
+    </w:p>
+    <w:p>
+      <w:pPr>
+        <w:jc w:val="both"/>
+        <w:rPr>
+          <w:rFonts w:ascii="Arial" w:hAnsi="Arial"/>
+          <w:sz w:val="18"/>
+          <w:szCs w:val="18"/>
+          <w:lang w:val="es-ES_tradnl"/>
+        </w:rPr>
+      </w:pPr>
+      <w:r>
+        <w:rPr>
+          <w:rFonts w:ascii="Arial" w:hAnsi="Arial"/>
+          <w:sz w:val="18"/>
+          <w:szCs w:val="18"/>
+          <w:lang w:val="es-ES_tradnl"/>
+        </w:rPr>
+        <w:t>Reescribe</w:t>
+      </w:r>
+      <w:r>
+        <w:rPr>
+          <w:rFonts w:ascii="Arial" w:hAnsi="Arial"/>
+          <w:sz w:val="18"/>
+          <w:szCs w:val="18"/>
+          <w:lang w:val="es-ES_tradnl"/>
+        </w:rPr>
+        <w:t xml:space="preserve"> el diálogo en el estilo opuesto.</w:t>
       </w:r>
     </w:p>
     <w:sectPr>
@@ -7622,15 +8258,6 @@
     <w:lsdException w:name="Book Title" w:uiPriority="33" w:qFormat="1"/>
     <w:lsdException w:name="Bibliography" w:semiHidden="1" w:uiPriority="37" w:unhideWhenUsed="1"/>
     <w:lsdException w:name="TOC Heading" w:semiHidden="1" w:uiPriority="39" w:unhideWhenUsed="1" w:qFormat="1"/>
-    <w:lsdException w:name="Plain Table 1" w:uiPriority="41"/>
-    <w:lsdException w:name="Plain Table 2" w:uiPriority="42"/>
-    <w:lsdException w:name="Plain Table 3" w:uiPriority="43"/>
-    <w:lsdException w:name="Plain Table 4" w:uiPriority="44"/>
-    <w:lsdException w:name="Plain Table 5" w:uiPriority="45"/>
-    <w:lsdException w:name="Grid Table Light" w:uiPriority="40"/>
-    <w:lsdException w:name="Grid Table 1 Light" w:uiPriority="46"/>
-    <w:lsdException w:name="Grid Table 2" w:uiPriority="47"/>
-    <w:lsdException w:name="Grid Table 3" w:uiPriority="48"/>
     <w:lsdException w:name="Grid Table 4" w:uiPriority="49"/>
     <w:lsdException w:name="Grid Table 5 Dark" w:uiPriority="50"/>
     <w:lsdException w:name="Grid Table 6 Colorful" w:uiPriority="51"/>
@@ -7784,6 +8411,33 @@
       <w:ind w:left="720"/>
       <w:contextualSpacing/>
     </w:pPr>
+  </w:style>
+  <w:style w:type="paragraph" w:styleId="Textodeglobo">
+    <w:name w:val="Balloon Text"/>
+    <w:basedOn w:val="Normal"/>
+    <w:link w:val="TextodegloboCar"/>
+    <w:uiPriority w:val="99"/>
+    <w:semiHidden/>
+    <w:unhideWhenUsed/>
+    <w:rsid w:val="0090662C"/>
+    <w:rPr>
+      <w:rFonts w:ascii="Lucida Grande" w:hAnsi="Lucida Grande" w:cs="Lucida Grande"/>
+      <w:sz w:val="18"/>
+      <w:szCs w:val="18"/>
+    </w:rPr>
+  </w:style>
+  <w:style w:type="character" w:customStyle="1" w:styleId="TextodegloboCar">
+    <w:name w:val="Texto de globo Car"/>
+    <w:basedOn w:val="Fuentedeprrafopredeter"/>
+    <w:link w:val="Textodeglobo"/>
+    <w:uiPriority w:val="99"/>
+    <w:semiHidden/>
+    <w:rsid w:val="0090662C"/>
+    <w:rPr>
+      <w:rFonts w:ascii="Lucida Grande" w:hAnsi="Lucida Grande" w:cs="Lucida Grande"/>
+      <w:sz w:val="18"/>
+      <w:szCs w:val="18"/>
+    </w:rPr>
   </w:style>
 </w:styles>
 </file>

</xml_diff>